<commit_message>
modifiqué algunos enlaces que te llevaban a páginas incorrectas y he comenzado con el responsive
</commit_message>
<xml_diff>
--- a/Previsualizacion.docx
+++ b/Previsualizacion.docx
@@ -8,6 +8,11 @@
       </w:r>
     </w:p>
     <w:p>
+      <w:pPr>
+        <w:rPr>
+          <w:u w:val="single"/>
+        </w:rPr>
+      </w:pPr>
       <w:r>
         <w:rPr>
           <w:noProof/>
@@ -62,10 +67,8 @@
           </wp:inline>
         </w:drawing>
       </w:r>
-      <w:r>
-        <w:t>}</w:t>
-      </w:r>
-    </w:p>
+    </w:p>
+    <w:p/>
     <w:p>
       <w:r>
         <w:t>LOGIN.HTML  +  LOGIN.CSS</w:t>
@@ -446,7 +449,9 @@
     <w:p>
       <w:r>
         <w:rPr>
+          <w:noProof/>
           <w:u w:val="single"/>
+          <w:lang w:eastAsia="es-AR"/>
         </w:rPr>
         <w:drawing>
           <wp:inline distT="0" distB="0" distL="0" distR="0" wp14:anchorId="523C51CB" wp14:editId="6F1AC517">
@@ -542,15 +547,17 @@
       <w:r>
         <w:t>SITIO_DEL_CLIENTE.HTML  +  SITIO_DEL_CLIENTE.CSS</w:t>
       </w:r>
-      <w:bookmarkStart w:id="0" w:name="_GoBack"/>
-      <w:bookmarkEnd w:id="0"/>
-    </w:p>
-    <w:p>
-      <w:r>
+    </w:p>
+    <w:p>
+      <w:r>
+        <w:rPr>
+          <w:noProof/>
+          <w:lang w:eastAsia="es-AR"/>
+        </w:rPr>
         <w:drawing>
           <wp:inline distT="0" distB="0" distL="0" distR="0" wp14:anchorId="186AB9DC" wp14:editId="59C65FE2">
-            <wp:extent cx="3728940" cy="1643806"/>
-            <wp:effectExtent l="0" t="0" r="5080" b="0"/>
+            <wp:extent cx="3657600" cy="1612358"/>
+            <wp:effectExtent l="0" t="0" r="0" b="6985"/>
             <wp:docPr id="21" name="Imagen 21"/>
             <wp:cNvGraphicFramePr>
               <a:graphicFrameLocks xmlns:a="http://schemas.openxmlformats.org/drawingml/2006/main" noChangeAspect="1"/>
@@ -571,7 +578,7 @@
                   <pic:spPr>
                     <a:xfrm>
                       <a:off x="0" y="0"/>
-                      <a:ext cx="3730570" cy="1644525"/>
+                      <a:ext cx="3661779" cy="1614200"/>
                     </a:xfrm>
                     <a:prstGeom prst="rect">
                       <a:avLst/>
@@ -586,21 +593,16 @@
     </w:p>
     <w:p>
       <w:r>
-        <w:t>CREAR_ORDEN.HTML + CREAR_ORDEN.HTML</w:t>
-      </w:r>
-      <w:r>
-        <w:br/>
-      </w:r>
-      <w:r>
-        <w:rPr>
-          <w:noProof/>
-          <w:lang w:eastAsia="es-AR"/>
-        </w:rPr>
+        <w:t>clien_orden_crearYlistado.html + clien_orden_crearYlistado.css</w:t>
+      </w:r>
+    </w:p>
+    <w:p>
+      <w:r>
         <w:drawing>
-          <wp:inline distT="0" distB="0" distL="0" distR="0" wp14:anchorId="042F3151" wp14:editId="3095B356">
-            <wp:extent cx="3702867" cy="1659126"/>
-            <wp:effectExtent l="0" t="0" r="0" b="0"/>
-            <wp:docPr id="11" name="Imagen 11"/>
+          <wp:inline distT="0" distB="0" distL="0" distR="0" wp14:anchorId="125A64AC" wp14:editId="57679694">
+            <wp:extent cx="3657600" cy="1632221"/>
+            <wp:effectExtent l="0" t="0" r="0" b="6350"/>
+            <wp:docPr id="8" name="Imagen 8"/>
             <wp:cNvGraphicFramePr>
               <a:graphicFrameLocks xmlns:a="http://schemas.openxmlformats.org/drawingml/2006/main" noChangeAspect="1"/>
             </wp:cNvGraphicFramePr>
@@ -620,7 +622,7 @@
                   <pic:spPr>
                     <a:xfrm>
                       <a:off x="0" y="0"/>
-                      <a:ext cx="3707268" cy="1661098"/>
+                      <a:ext cx="3662773" cy="1634530"/>
                     </a:xfrm>
                     <a:prstGeom prst="rect">
                       <a:avLst/>
@@ -635,20 +637,21 @@
     </w:p>
     <w:p>
       <w:r>
-        <w:t>DATOS.HTML  +  DATOS.CSS</w:t>
-      </w:r>
-    </w:p>
-    <w:p>
+        <w:t>CREAR_ORDEN.HTML + CREAR_ORDEN.HTML</w:t>
+      </w:r>
+      <w:r>
+        <w:br/>
+      </w:r>
       <w:r>
         <w:rPr>
           <w:noProof/>
           <w:lang w:eastAsia="es-AR"/>
         </w:rPr>
         <w:drawing>
-          <wp:inline distT="0" distB="0" distL="0" distR="0" wp14:anchorId="23A6FABB" wp14:editId="2FB6E903">
-            <wp:extent cx="3675707" cy="1643213"/>
-            <wp:effectExtent l="0" t="0" r="1270" b="0"/>
-            <wp:docPr id="12" name="Imagen 12"/>
+          <wp:inline distT="0" distB="0" distL="0" distR="0" wp14:anchorId="042F3151" wp14:editId="3095B356">
+            <wp:extent cx="3702867" cy="1659126"/>
+            <wp:effectExtent l="0" t="0" r="0" b="0"/>
+            <wp:docPr id="11" name="Imagen 11"/>
             <wp:cNvGraphicFramePr>
               <a:graphicFrameLocks xmlns:a="http://schemas.openxmlformats.org/drawingml/2006/main" noChangeAspect="1"/>
             </wp:cNvGraphicFramePr>
@@ -668,7 +671,7 @@
                   <pic:spPr>
                     <a:xfrm>
                       <a:off x="0" y="0"/>
-                      <a:ext cx="3676572" cy="1643599"/>
+                      <a:ext cx="3707268" cy="1661098"/>
                     </a:xfrm>
                     <a:prstGeom prst="rect">
                       <a:avLst/>
@@ -683,7 +686,7 @@
     </w:p>
     <w:p>
       <w:r>
-        <w:t>LISTA_DE-PROF_HTML  +  LISTA_DE_PROF.CSS</w:t>
+        <w:t>DATOS.HTML  +  DATOS.CSS</w:t>
       </w:r>
     </w:p>
     <w:p>
@@ -693,10 +696,10 @@
           <w:lang w:eastAsia="es-AR"/>
         </w:rPr>
         <w:drawing>
-          <wp:inline distT="0" distB="0" distL="0" distR="0" wp14:anchorId="284BAFEE" wp14:editId="0BB0C64D">
-            <wp:extent cx="3767012" cy="1729211"/>
-            <wp:effectExtent l="0" t="0" r="5080" b="4445"/>
-            <wp:docPr id="13" name="Imagen 13"/>
+          <wp:inline distT="0" distB="0" distL="0" distR="0" wp14:anchorId="23A6FABB" wp14:editId="2FB6E903">
+            <wp:extent cx="3675707" cy="1643213"/>
+            <wp:effectExtent l="0" t="0" r="1270" b="0"/>
+            <wp:docPr id="12" name="Imagen 12"/>
             <wp:cNvGraphicFramePr>
               <a:graphicFrameLocks xmlns:a="http://schemas.openxmlformats.org/drawingml/2006/main" noChangeAspect="1"/>
             </wp:cNvGraphicFramePr>
@@ -716,7 +719,7 @@
                   <pic:spPr>
                     <a:xfrm>
                       <a:off x="0" y="0"/>
-                      <a:ext cx="3767898" cy="1729618"/>
+                      <a:ext cx="3676572" cy="1643599"/>
                     </a:xfrm>
                     <a:prstGeom prst="rect">
                       <a:avLst/>
@@ -733,18 +736,25 @@
       <w:r>
         <w:t>LISTA_ORDENES.HTML + LISTA_ORDENES.CSS</w:t>
       </w:r>
-    </w:p>
-    <w:p>
+      <w:r>
+        <w:br/>
+        <w:t>Aquí se muestran las ordenes de todos los rubros</w:t>
+      </w:r>
       <w:r>
         <w:rPr>
           <w:noProof/>
           <w:lang w:eastAsia="es-AR"/>
         </w:rPr>
+        <w:t xml:space="preserve"> </w:t>
+      </w:r>
+    </w:p>
+    <w:p>
+      <w:r>
         <w:drawing>
-          <wp:inline distT="0" distB="0" distL="0" distR="0" wp14:anchorId="087A7608" wp14:editId="7F616DE9">
-            <wp:extent cx="3766242" cy="1666215"/>
-            <wp:effectExtent l="0" t="0" r="5715" b="0"/>
-            <wp:docPr id="14" name="Imagen 14"/>
+          <wp:inline distT="0" distB="0" distL="0" distR="0" wp14:anchorId="16877757" wp14:editId="3A359D44">
+            <wp:extent cx="3588888" cy="1587752"/>
+            <wp:effectExtent l="0" t="0" r="0" b="0"/>
+            <wp:docPr id="23" name="Imagen 23"/>
             <wp:cNvGraphicFramePr>
               <a:graphicFrameLocks xmlns:a="http://schemas.openxmlformats.org/drawingml/2006/main" noChangeAspect="1"/>
             </wp:cNvGraphicFramePr>
@@ -764,7 +774,7 @@
                   <pic:spPr>
                     <a:xfrm>
                       <a:off x="0" y="0"/>
-                      <a:ext cx="3775059" cy="1670116"/>
+                      <a:ext cx="3593173" cy="1589648"/>
                     </a:xfrm>
                     <a:prstGeom prst="rect">
                       <a:avLst/>
@@ -790,8 +800,8 @@
         </w:rPr>
         <w:drawing>
           <wp:inline distT="0" distB="0" distL="0" distR="0" wp14:anchorId="33AB31F0" wp14:editId="7E1479E6">
-            <wp:extent cx="3706064" cy="1656784"/>
-            <wp:effectExtent l="0" t="0" r="8890" b="635"/>
+            <wp:extent cx="3520175" cy="1573683"/>
+            <wp:effectExtent l="0" t="0" r="4445" b="7620"/>
             <wp:docPr id="15" name="Imagen 15"/>
             <wp:cNvGraphicFramePr>
               <a:graphicFrameLocks xmlns:a="http://schemas.openxmlformats.org/drawingml/2006/main" noChangeAspect="1"/>
@@ -812,7 +822,7 @@
                   <pic:spPr>
                     <a:xfrm>
                       <a:off x="0" y="0"/>
-                      <a:ext cx="3706937" cy="1657174"/>
+                      <a:ext cx="3521854" cy="1574433"/>
                     </a:xfrm>
                     <a:prstGeom prst="rect">
                       <a:avLst/>
@@ -838,8 +848,8 @@
         </w:rPr>
         <w:drawing>
           <wp:inline distT="0" distB="0" distL="0" distR="0" wp14:anchorId="5EE31D94" wp14:editId="6FBB86A2">
-            <wp:extent cx="3892990" cy="1714801"/>
-            <wp:effectExtent l="0" t="0" r="0" b="0"/>
+            <wp:extent cx="3599822" cy="1585665"/>
+            <wp:effectExtent l="0" t="0" r="635" b="0"/>
             <wp:docPr id="16" name="Imagen 16"/>
             <wp:cNvGraphicFramePr>
               <a:graphicFrameLocks xmlns:a="http://schemas.openxmlformats.org/drawingml/2006/main" noChangeAspect="1"/>
@@ -860,7 +870,7 @@
                   <pic:spPr>
                     <a:xfrm>
                       <a:off x="0" y="0"/>
-                      <a:ext cx="3893907" cy="1715205"/>
+                      <a:ext cx="3605470" cy="1588153"/>
                     </a:xfrm>
                     <a:prstGeom prst="rect">
                       <a:avLst/>
@@ -873,7 +883,6 @@
         </w:drawing>
       </w:r>
     </w:p>
-    <w:p/>
     <w:p>
       <w:r>
         <w:t>SOPORTE.HTML  +  SOPORTE.CSS</w:t>
@@ -887,8 +896,8 @@
         </w:rPr>
         <w:drawing>
           <wp:inline distT="0" distB="0" distL="0" distR="0" wp14:anchorId="6B6CCEB7" wp14:editId="03F340F7">
-            <wp:extent cx="3974471" cy="1739899"/>
-            <wp:effectExtent l="0" t="0" r="6985" b="0"/>
+            <wp:extent cx="3472605" cy="1520197"/>
+            <wp:effectExtent l="0" t="0" r="0" b="3810"/>
             <wp:docPr id="17" name="Imagen 17"/>
             <wp:cNvGraphicFramePr>
               <a:graphicFrameLocks xmlns:a="http://schemas.openxmlformats.org/drawingml/2006/main" noChangeAspect="1"/>
@@ -909,7 +918,7 @@
                   <pic:spPr>
                     <a:xfrm>
                       <a:off x="0" y="0"/>
-                      <a:ext cx="3979016" cy="1741888"/>
+                      <a:ext cx="3478480" cy="1522769"/>
                     </a:xfrm>
                     <a:prstGeom prst="rect">
                       <a:avLst/>
@@ -922,15 +931,384 @@
         </w:drawing>
       </w:r>
     </w:p>
-    <w:p/>
-    <w:p>
-      <w:r>
-        <w:t>Fueron creados para ser usados en varias páginas:</w:t>
-      </w:r>
-      <w:r>
-        <w:br/>
-        <w:t>ASIDE.CSS  +  BASE.CSS  +  STYLE.CSS</w:t>
-      </w:r>
+    <w:p>
+      <w:r>
+        <w:t>Desde el sitio del profesional o del cliente, cada uno accederá a través de la botonera gigante a la lista de SUS órdenes.</w:t>
+      </w:r>
+      <w:r>
+        <w:br/>
+        <w:t>En el caso del profesional, serán las órdenes de sus trabajos.</w:t>
+      </w:r>
+      <w:r>
+        <w:br/>
+        <w:t>En el caso del cliente, verá la lista de las órdenes que ha generado.</w:t>
+      </w:r>
+      <w:r>
+        <w:br/>
+      </w:r>
+      <w:r>
+        <w:rPr>
+          <w:color w:val="FF0000"/>
+        </w:rPr>
+        <w:t>prof</w:t>
+      </w:r>
+      <w:r>
+        <w:rPr>
+          <w:color w:val="FF0000"/>
+        </w:rPr>
+        <w:t>_</w:t>
+      </w:r>
+      <w:r>
+        <w:rPr>
+          <w:color w:val="FF0000"/>
+        </w:rPr>
+        <w:t>lista_mis_ordenes</w:t>
+      </w:r>
+      <w:r>
+        <w:rPr>
+          <w:color w:val="FF0000"/>
+        </w:rPr>
+        <w:t>.HTML + prof_lista_mis_ordenes.CSS</w:t>
+      </w:r>
+      <w:r>
+        <w:br/>
+      </w:r>
+      <w:r>
+        <w:rPr>
+          <w:color w:val="E36C0A" w:themeColor="accent6" w:themeShade="BF"/>
+        </w:rPr>
+        <w:t>client_lista_ordenes.HTML  + client_lista_ordenes.css</w:t>
+      </w:r>
+      <w:r>
+        <w:rPr>
+          <w:color w:val="E36C0A" w:themeColor="accent6" w:themeShade="BF"/>
+        </w:rPr>
+        <w:br/>
+      </w:r>
+      <w:r>
+        <w:br/>
+        <w:t>_____________________________________________________</w:t>
+      </w:r>
+    </w:p>
+    <w:p>
+      <w:r>
+        <w:br/>
+      </w:r>
+      <w:r>
+        <w:t>Estos CSS f</w:t>
+      </w:r>
+      <w:r>
+        <w:t>ueron creados para ser usados en varias páginas:</w:t>
+      </w:r>
+    </w:p>
+    <w:p>
+      <w:pPr>
+        <w:rPr>
+          <w:color w:val="FF0000"/>
+        </w:rPr>
+      </w:pPr>
+      <w:r>
+        <w:rPr>
+          <w:b/>
+        </w:rPr>
+        <w:t>STYLE.CSS</w:t>
+      </w:r>
+      <w:r>
+        <w:t xml:space="preserve"> = </w:t>
+      </w:r>
+      <w:r>
+        <w:br/>
+      </w:r>
+      <w:r>
+        <w:rPr>
+          <w:color w:val="FF0000"/>
+        </w:rPr>
+        <w:t>*{</w:t>
+      </w:r>
+      <w:proofErr w:type="gramStart"/>
+      <w:r>
+        <w:rPr>
+          <w:color w:val="FF0000"/>
+        </w:rPr>
+        <w:t xml:space="preserve">} </w:t>
+      </w:r>
+      <w:r>
+        <w:rPr>
+          <w:color w:val="FF0000"/>
+        </w:rPr>
+        <w:br/>
+        <w:t>:</w:t>
+      </w:r>
+      <w:proofErr w:type="spellStart"/>
+      <w:r>
+        <w:rPr>
+          <w:color w:val="FF0000"/>
+        </w:rPr>
+        <w:t>root</w:t>
+      </w:r>
+      <w:proofErr w:type="spellEnd"/>
+      <w:proofErr w:type="gramEnd"/>
+      <w:r>
+        <w:rPr>
+          <w:color w:val="FF0000"/>
+        </w:rPr>
+        <w:t xml:space="preserve">{} </w:t>
+      </w:r>
+      <w:r>
+        <w:rPr>
+          <w:color w:val="FF0000"/>
+        </w:rPr>
+        <w:br/>
+      </w:r>
+      <w:proofErr w:type="spellStart"/>
+      <w:r>
+        <w:rPr>
+          <w:color w:val="FF0000"/>
+        </w:rPr>
+        <w:t>body</w:t>
+      </w:r>
+      <w:proofErr w:type="spellEnd"/>
+      <w:r>
+        <w:rPr>
+          <w:color w:val="FF0000"/>
+        </w:rPr>
+        <w:t>{</w:t>
+      </w:r>
+      <w:r>
+        <w:t>las propiedades que se repiten</w:t>
+      </w:r>
+      <w:r>
+        <w:rPr>
+          <w:color w:val="FF0000"/>
+        </w:rPr>
+        <w:t>}</w:t>
+      </w:r>
+    </w:p>
+    <w:p>
+      <w:pPr>
+        <w:rPr>
+          <w:b/>
+        </w:rPr>
+      </w:pPr>
+      <w:r>
+        <w:br/>
+      </w:r>
+      <w:r>
+        <w:rPr>
+          <w:b/>
+        </w:rPr>
+        <w:t xml:space="preserve">ASIDE.CSS  </w:t>
+      </w:r>
+    </w:p>
+    <w:p>
+      <w:r>
+        <w:drawing>
+          <wp:inline distT="0" distB="0" distL="0" distR="0" wp14:anchorId="057B5B33" wp14:editId="686655C4">
+            <wp:extent cx="827929" cy="1881655"/>
+            <wp:effectExtent l="0" t="0" r="0" b="4445"/>
+            <wp:docPr id="19" name="Imagen 19"/>
+            <wp:cNvGraphicFramePr>
+              <a:graphicFrameLocks xmlns:a="http://schemas.openxmlformats.org/drawingml/2006/main" noChangeAspect="1"/>
+            </wp:cNvGraphicFramePr>
+            <a:graphic xmlns:a="http://schemas.openxmlformats.org/drawingml/2006/main">
+              <a:graphicData uri="http://schemas.openxmlformats.org/drawingml/2006/picture">
+                <pic:pic xmlns:pic="http://schemas.openxmlformats.org/drawingml/2006/picture">
+                  <pic:nvPicPr>
+                    <pic:cNvPr id="0" name=""/>
+                    <pic:cNvPicPr/>
+                  </pic:nvPicPr>
+                  <pic:blipFill>
+                    <a:blip r:embed="rId23"/>
+                    <a:stretch>
+                      <a:fillRect/>
+                    </a:stretch>
+                  </pic:blipFill>
+                  <pic:spPr>
+                    <a:xfrm>
+                      <a:off x="0" y="0"/>
+                      <a:ext cx="830766" cy="1888103"/>
+                    </a:xfrm>
+                    <a:prstGeom prst="rect">
+                      <a:avLst/>
+                    </a:prstGeom>
+                  </pic:spPr>
+                </pic:pic>
+              </a:graphicData>
+            </a:graphic>
+          </wp:inline>
+        </w:drawing>
+      </w:r>
+      <w:r>
+        <w:br/>
+      </w:r>
+      <w:r>
+        <w:br/>
+      </w:r>
+      <w:r>
+        <w:br/>
+      </w:r>
+      <w:r>
+        <w:br/>
+      </w:r>
+      <w:r>
+        <w:br/>
+      </w:r>
+      <w:r>
+        <w:t>header</w:t>
+      </w:r>
+      <w:r>
+        <w:softHyphen/>
+        <w:t xml:space="preserve">_y_container.css = tiene la cabecera y el </w:t>
+      </w:r>
+      <w:proofErr w:type="spellStart"/>
+      <w:r>
+        <w:t>container</w:t>
+      </w:r>
+      <w:proofErr w:type="spellEnd"/>
+    </w:p>
+    <w:p>
+      <w:pPr>
+        <w:rPr>
+          <w:u w:val="single"/>
+        </w:rPr>
+      </w:pPr>
+      <w:r>
+        <w:rPr>
+          <w:b/>
+        </w:rPr>
+        <w:t>BASE</w:t>
+      </w:r>
+      <w:r>
+        <w:rPr>
+          <w:b/>
+        </w:rPr>
+        <w:t>.</w:t>
+      </w:r>
+      <w:r>
+        <w:rPr>
+          <w:b/>
+        </w:rPr>
+        <w:t>CSS</w:t>
+      </w:r>
+      <w:r>
+        <w:t xml:space="preserve"> = contiene los estilos del </w:t>
+      </w:r>
+      <w:proofErr w:type="spellStart"/>
+      <w:r>
+        <w:t>container</w:t>
+      </w:r>
+      <w:proofErr w:type="spellEnd"/>
+      <w:r>
+        <w:t xml:space="preserve"> – volver, fondo y </w:t>
+      </w:r>
+      <w:proofErr w:type="spellStart"/>
+      <w:r>
+        <w:t>titulo</w:t>
+      </w:r>
+      <w:proofErr w:type="spellEnd"/>
+      <w:r>
+        <w:t xml:space="preserve"> -</w:t>
+      </w:r>
+      <w:r>
+        <w:br/>
+      </w:r>
+      <w:proofErr w:type="spellStart"/>
+      <w:proofErr w:type="gramStart"/>
+      <w:r>
+        <w:rPr>
+          <w:color w:val="FF0000"/>
+        </w:rPr>
+        <w:t>body</w:t>
+      </w:r>
+      <w:proofErr w:type="spellEnd"/>
+      <w:r>
+        <w:rPr>
+          <w:color w:val="FF0000"/>
+        </w:rPr>
+        <w:t>{</w:t>
+      </w:r>
+      <w:proofErr w:type="gramEnd"/>
+      <w:r>
+        <w:rPr>
+          <w:color w:val="FF0000"/>
+        </w:rPr>
+        <w:t>}</w:t>
+      </w:r>
+      <w:r>
+        <w:rPr>
+          <w:color w:val="FF0000"/>
+        </w:rPr>
+        <w:br/>
+        <w:t>volver{}</w:t>
+      </w:r>
+      <w:r>
+        <w:rPr>
+          <w:color w:val="FF0000"/>
+        </w:rPr>
+        <w:br/>
+      </w:r>
+      <w:proofErr w:type="spellStart"/>
+      <w:r>
+        <w:rPr>
+          <w:color w:val="FF0000"/>
+        </w:rPr>
+        <w:t>Section.header_</w:t>
+      </w:r>
+      <w:r>
+        <w:rPr>
+          <w:color w:val="FF0000"/>
+        </w:rPr>
+        <w:t>y_container</w:t>
+      </w:r>
+      <w:proofErr w:type="spellEnd"/>
+      <w:r>
+        <w:rPr>
+          <w:color w:val="FF0000"/>
+        </w:rPr>
+        <w:t>{}</w:t>
+      </w:r>
+      <w:r>
+        <w:br/>
+      </w:r>
+      <w:r>
+        <w:drawing>
+          <wp:inline distT="0" distB="0" distL="0" distR="0" wp14:anchorId="3E688D91" wp14:editId="4C0BD622">
+            <wp:extent cx="3229470" cy="1793269"/>
+            <wp:effectExtent l="0" t="0" r="9525" b="0"/>
+            <wp:docPr id="9" name="Imagen 9"/>
+            <wp:cNvGraphicFramePr>
+              <a:graphicFrameLocks xmlns:a="http://schemas.openxmlformats.org/drawingml/2006/main" noChangeAspect="1"/>
+            </wp:cNvGraphicFramePr>
+            <a:graphic xmlns:a="http://schemas.openxmlformats.org/drawingml/2006/main">
+              <a:graphicData uri="http://schemas.openxmlformats.org/drawingml/2006/picture">
+                <pic:pic xmlns:pic="http://schemas.openxmlformats.org/drawingml/2006/picture">
+                  <pic:nvPicPr>
+                    <pic:cNvPr id="0" name=""/>
+                    <pic:cNvPicPr/>
+                  </pic:nvPicPr>
+                  <pic:blipFill>
+                    <a:blip r:embed="rId24"/>
+                    <a:stretch>
+                      <a:fillRect/>
+                    </a:stretch>
+                  </pic:blipFill>
+                  <pic:spPr>
+                    <a:xfrm>
+                      <a:off x="0" y="0"/>
+                      <a:ext cx="3232072" cy="1794714"/>
+                    </a:xfrm>
+                    <a:prstGeom prst="rect">
+                      <a:avLst/>
+                    </a:prstGeom>
+                  </pic:spPr>
+                </pic:pic>
+              </a:graphicData>
+            </a:graphic>
+          </wp:inline>
+        </w:drawing>
+      </w:r>
+      <w:bookmarkStart w:id="0" w:name="_GoBack"/>
+      <w:bookmarkEnd w:id="0"/>
     </w:p>
     <w:sectPr>
       <w:pgSz w:w="16838" w:h="11906" w:orient="landscape"/>
@@ -1160,6 +1538,17 @@
       <w:szCs w:val="16"/>
     </w:rPr>
   </w:style>
+  <w:style w:type="paragraph" w:styleId="Prrafodelista">
+    <w:name w:val="List Paragraph"/>
+    <w:basedOn w:val="Normal"/>
+    <w:uiPriority w:val="34"/>
+    <w:qFormat/>
+    <w:rsid w:val="004A7450"/>
+    <w:pPr>
+      <w:ind w:left="720"/>
+      <w:contextualSpacing/>
+    </w:pPr>
+  </w:style>
 </w:styles>
 </file>
 
@@ -1380,6 +1769,17 @@
       <w:sz w:val="16"/>
       <w:szCs w:val="16"/>
     </w:rPr>
+  </w:style>
+  <w:style w:type="paragraph" w:styleId="Prrafodelista">
+    <w:name w:val="List Paragraph"/>
+    <w:basedOn w:val="Normal"/>
+    <w:uiPriority w:val="34"/>
+    <w:qFormat/>
+    <w:rsid w:val="004A7450"/>
+    <w:pPr>
+      <w:ind w:left="720"/>
+      <w:contextualSpacing/>
+    </w:pPr>
   </w:style>
 </w:styles>
 </file>

</xml_diff>

<commit_message>
quité el archivo base.css porque agregué esos estilos al archivo header_y_container.css
</commit_message>
<xml_diff>
--- a/Previsualizacion.docx
+++ b/Previsualizacion.docx
@@ -598,6 +598,10 @@
     </w:p>
     <w:p>
       <w:r>
+        <w:rPr>
+          <w:noProof/>
+          <w:lang w:eastAsia="es-AR"/>
+        </w:rPr>
         <w:drawing>
           <wp:inline distT="0" distB="0" distL="0" distR="0" wp14:anchorId="125A64AC" wp14:editId="57679694">
             <wp:extent cx="3657600" cy="1632221"/>
@@ -750,6 +754,10 @@
     </w:p>
     <w:p>
       <w:r>
+        <w:rPr>
+          <w:noProof/>
+          <w:lang w:eastAsia="es-AR"/>
+        </w:rPr>
         <w:drawing>
           <wp:inline distT="0" distB="0" distL="0" distR="0" wp14:anchorId="16877757" wp14:editId="3A359D44">
             <wp:extent cx="3588888" cy="1587752"/>
@@ -950,25 +958,7 @@
         <w:rPr>
           <w:color w:val="FF0000"/>
         </w:rPr>
-        <w:t>prof</w:t>
-      </w:r>
-      <w:r>
-        <w:rPr>
-          <w:color w:val="FF0000"/>
-        </w:rPr>
-        <w:t>_</w:t>
-      </w:r>
-      <w:r>
-        <w:rPr>
-          <w:color w:val="FF0000"/>
-        </w:rPr>
-        <w:t>lista_mis_ordenes</w:t>
-      </w:r>
-      <w:r>
-        <w:rPr>
-          <w:color w:val="FF0000"/>
-        </w:rPr>
-        <w:t>.HTML + prof_lista_mis_ordenes.CSS</w:t>
+        <w:t>prof_lista_mis_ordenes.HTML + prof_lista_mis_ordenes.CSS</w:t>
       </w:r>
       <w:r>
         <w:br/>
@@ -1102,6 +1092,10 @@
     </w:p>
     <w:p>
       <w:r>
+        <w:rPr>
+          <w:noProof/>
+          <w:lang w:eastAsia="es-AR"/>
+        </w:rPr>
         <w:drawing>
           <wp:inline distT="0" distB="0" distL="0" distR="0" wp14:anchorId="057B5B33" wp14:editId="686655C4">
             <wp:extent cx="827929" cy="1881655"/>
@@ -1150,56 +1144,60 @@
       <w:r>
         <w:br/>
       </w:r>
-      <w:r>
-        <w:br/>
-      </w:r>
+    </w:p>
+    <w:p>
+      <w:pPr>
+        <w:rPr>
+          <w:u w:val="single"/>
+        </w:rPr>
+      </w:pPr>
+      <w:bookmarkStart w:id="0" w:name="_GoBack"/>
+      <w:bookmarkEnd w:id="0"/>
+      <w:r>
+        <w:rPr>
+          <w:b/>
+        </w:rPr>
+        <w:t>Header_y_container</w:t>
+      </w:r>
+      <w:r>
+        <w:rPr>
+          <w:b/>
+        </w:rPr>
+        <w:t>.</w:t>
+      </w:r>
+      <w:r>
+        <w:rPr>
+          <w:b/>
+        </w:rPr>
+        <w:t>CSS</w:t>
+      </w:r>
+      <w:r>
+        <w:t xml:space="preserve"> = contiene los estilos de:</w:t>
+      </w:r>
+      <w:r>
+        <w:br/>
+      </w:r>
+      <w:proofErr w:type="spellStart"/>
       <w:r>
         <w:t>header</w:t>
       </w:r>
-      <w:r>
-        <w:softHyphen/>
-        <w:t xml:space="preserve">_y_container.css = tiene la cabecera y el </w:t>
+      <w:proofErr w:type="spellEnd"/>
+      <w:r>
+        <w:t xml:space="preserve"> = Hola Usuario + buscador</w:t>
+      </w:r>
+      <w:r>
+        <w:br/>
       </w:r>
       <w:proofErr w:type="spellStart"/>
       <w:r>
         <w:t>container</w:t>
       </w:r>
       <w:proofErr w:type="spellEnd"/>
-    </w:p>
-    <w:p>
-      <w:pPr>
-        <w:rPr>
-          <w:u w:val="single"/>
-        </w:rPr>
-      </w:pPr>
-      <w:r>
-        <w:rPr>
-          <w:b/>
-        </w:rPr>
-        <w:t>BASE</w:t>
-      </w:r>
-      <w:r>
-        <w:rPr>
-          <w:b/>
-        </w:rPr>
-        <w:t>.</w:t>
-      </w:r>
-      <w:r>
-        <w:rPr>
-          <w:b/>
-        </w:rPr>
-        <w:t>CSS</w:t>
-      </w:r>
-      <w:r>
-        <w:t xml:space="preserve"> = contiene los estilos del </w:t>
-      </w:r>
-      <w:proofErr w:type="spellStart"/>
-      <w:r>
-        <w:t>container</w:t>
-      </w:r>
-      <w:proofErr w:type="spellEnd"/>
-      <w:r>
-        <w:t xml:space="preserve"> – volver, fondo y </w:t>
+      <w:r>
+        <w:t xml:space="preserve"> =</w:t>
+      </w:r>
+      <w:r>
+        <w:t xml:space="preserve"> volver, fondo y </w:t>
       </w:r>
       <w:proofErr w:type="spellStart"/>
       <w:r>
@@ -1271,6 +1269,10 @@
         <w:br/>
       </w:r>
       <w:r>
+        <w:rPr>
+          <w:noProof/>
+          <w:lang w:eastAsia="es-AR"/>
+        </w:rPr>
         <w:drawing>
           <wp:inline distT="0" distB="0" distL="0" distR="0" wp14:anchorId="3E688D91" wp14:editId="4C0BD622">
             <wp:extent cx="3229470" cy="1793269"/>
@@ -1307,8 +1309,6 @@
           </wp:inline>
         </w:drawing>
       </w:r>
-      <w:bookmarkStart w:id="0" w:name="_GoBack"/>
-      <w:bookmarkEnd w:id="0"/>
     </w:p>
     <w:sectPr>
       <w:pgSz w:w="16838" w:h="11906" w:orient="landscape"/>

</xml_diff>